<commit_message>
modify the format of the test_template.docx
</commit_message>
<xml_diff>
--- a/test_template.docx
+++ b/test_template.docx
@@ -169,8 +169,6 @@
               </w:rPr>
               <w:t>9</w:t>
             </w:r>
-            <w:bookmarkStart w:id="0" w:name="_GoBack"/>
-            <w:bookmarkEnd w:id="0"/>
             <w:r>
               <w:rPr>
                 <w:rStyle w:val="a5"/>
@@ -414,6 +412,8 @@
         </w:rPr>
         <w:fldChar w:fldCharType="end"/>
       </w:r>
+      <w:bookmarkStart w:id="0" w:name="_GoBack"/>
+      <w:bookmarkEnd w:id="0"/>
     </w:p>
     <w:p>
       <w:pPr>
@@ -1078,7 +1078,7 @@
     </w:p>
     <w:sectPr>
       <w:pgSz w:w="11906" w:h="16838"/>
-      <w:pgMar w:top="1440" w:right="1800" w:bottom="1440" w:left="1800" w:header="851" w:footer="992" w:gutter="0"/>
+      <w:pgMar w:top="1418" w:right="1418" w:bottom="1418" w:left="1814" w:header="851" w:footer="992" w:gutter="0"/>
       <w:cols w:space="425"/>
       <w:docGrid w:type="lines" w:linePitch="312"/>
     </w:sectPr>

</xml_diff>